<commit_message>
updated questionnaire process (added project name and updated prompt)
</commit_message>
<xml_diff>
--- a/Discovery Questionnaire.docx
+++ b/Discovery Questionnaire.docx
@@ -1,6 +1,6 @@
 
 <file path=word/document.xml><?xml version="1.0" encoding="utf-8"?>
-<w:document xmlns:wpc="http://schemas.microsoft.com/office/word/2010/wordprocessingCanvas" xmlns:cx="http://schemas.microsoft.com/office/drawing/2014/chartex" xmlns:cx1="http://schemas.microsoft.com/office/drawing/2015/9/8/chartex" xmlns:cx2="http://schemas.microsoft.com/office/drawing/2015/10/21/chartex" xmlns:cx3="http://schemas.microsoft.com/office/drawing/2016/5/9/chartex" xmlns:cx4="http://schemas.microsoft.com/office/drawing/2016/5/10/chartex" xmlns:cx5="http://schemas.microsoft.com/office/drawing/2016/5/11/chartex" xmlns:cx6="http://schemas.microsoft.com/office/drawing/2016/5/12/chartex" xmlns:cx7="http://schemas.microsoft.com/office/drawing/2016/5/13/chartex" xmlns:cx8="http://schemas.microsoft.com/office/drawing/2016/5/14/chartex" xmlns:mc="http://schemas.openxmlformats.org/markup-compatibility/2006" xmlns:aink="http://schemas.microsoft.com/office/drawing/2016/ink" xmlns:am3d="http://schemas.microsoft.com/office/drawing/2017/model3d" xmlns:o="urn:schemas-microsoft-com:office:office" xmlns:oel="http://schemas.microsoft.com/office/2019/extlst" xmlns:r="http://schemas.openxmlformats.org/officeDocument/2006/relationships" xmlns:m="http://schemas.openxmlformats.org/officeDocument/2006/math" xmlns:v="urn:schemas-microsoft-com:vml" xmlns:wp14="http://schemas.microsoft.com/office/word/2010/wordprocessingDrawing" xmlns:wp="http://schemas.openxmlformats.org/drawingml/2006/wordprocessingDrawing" xmlns:w10="urn:schemas-microsoft-com:office:word" xmlns:w="http://schemas.openxmlformats.org/wordprocessingml/2006/main" xmlns:w14="http://schemas.microsoft.com/office/word/2010/wordml" xmlns:w15="http://schemas.microsoft.com/office/word/2012/wordml" xmlns:w16cex="http://schemas.microsoft.com/office/word/2018/wordml/cex" xmlns:w16cid="http://schemas.microsoft.com/office/word/2016/wordml/cid" xmlns:w16="http://schemas.microsoft.com/office/word/2018/wordml" xmlns:w16du="http://schemas.microsoft.com/office/word/2023/wordml/word16du" xmlns:w16sdtdh="http://schemas.microsoft.com/office/word/2020/wordml/sdtdatahash" xmlns:w16se="http://schemas.microsoft.com/office/word/2015/wordml/symex" xmlns:wpg="http://schemas.microsoft.com/office/word/2010/wordprocessingGroup" xmlns:wpi="http://schemas.microsoft.com/office/word/2010/wordprocessingInk" xmlns:wne="http://schemas.microsoft.com/office/word/2006/wordml" xmlns:wps="http://schemas.microsoft.com/office/word/2010/wordprocessingShape" mc:Ignorable="w14 w15 w16se w16cid w16 w16cex w16sdtdh w16du wp14">
+<w:document xmlns:wpc="http://schemas.microsoft.com/office/word/2010/wordprocessingCanvas" xmlns:cx="http://schemas.microsoft.com/office/drawing/2014/chartex" xmlns:cx1="http://schemas.microsoft.com/office/drawing/2015/9/8/chartex" xmlns:cx2="http://schemas.microsoft.com/office/drawing/2015/10/21/chartex" xmlns:cx3="http://schemas.microsoft.com/office/drawing/2016/5/9/chartex" xmlns:cx4="http://schemas.microsoft.com/office/drawing/2016/5/10/chartex" xmlns:cx5="http://schemas.microsoft.com/office/drawing/2016/5/11/chartex" xmlns:cx6="http://schemas.microsoft.com/office/drawing/2016/5/12/chartex" xmlns:cx7="http://schemas.microsoft.com/office/drawing/2016/5/13/chartex" xmlns:cx8="http://schemas.microsoft.com/office/drawing/2016/5/14/chartex" xmlns:mc="http://schemas.openxmlformats.org/markup-compatibility/2006" xmlns:aink="http://schemas.microsoft.com/office/drawing/2016/ink" xmlns:am3d="http://schemas.microsoft.com/office/drawing/2017/model3d" xmlns:o="urn:schemas-microsoft-com:office:office" xmlns:oel="http://schemas.microsoft.com/office/2019/extlst" xmlns:r="http://schemas.openxmlformats.org/officeDocument/2006/relationships" xmlns:m="http://schemas.openxmlformats.org/officeDocument/2006/math" xmlns:v="urn:schemas-microsoft-com:vml" xmlns:wp14="http://schemas.microsoft.com/office/word/2010/wordprocessingDrawing" xmlns:wp="http://schemas.openxmlformats.org/drawingml/2006/wordprocessingDrawing" xmlns:w10="urn:schemas-microsoft-com:office:word" xmlns:w="http://schemas.openxmlformats.org/wordprocessingml/2006/main" xmlns:w14="http://schemas.microsoft.com/office/word/2010/wordml" xmlns:w15="http://schemas.microsoft.com/office/word/2012/wordml" xmlns:w16cex="http://schemas.microsoft.com/office/word/2018/wordml/cex" xmlns:w16cid="http://schemas.microsoft.com/office/word/2016/wordml/cid" xmlns:w16="http://schemas.microsoft.com/office/word/2018/wordml" xmlns:w16du="http://schemas.microsoft.com/office/word/2023/wordml/word16du" xmlns:w16sdtdh="http://schemas.microsoft.com/office/word/2020/wordml/sdtdatahash" xmlns:w16sdtfl="http://schemas.microsoft.com/office/word/2024/wordml/sdtformatlock" xmlns:w16se="http://schemas.microsoft.com/office/word/2015/wordml/symex" xmlns:wpg="http://schemas.microsoft.com/office/word/2010/wordprocessingGroup" xmlns:wpi="http://schemas.microsoft.com/office/word/2010/wordprocessingInk" xmlns:wne="http://schemas.microsoft.com/office/word/2006/wordml" xmlns:wps="http://schemas.microsoft.com/office/word/2010/wordprocessingShape" mc:Ignorable="w14 w15 w16se w16cid w16 w16cex w16sdtdh w16sdtfl w16du wp14">
   <w:body>
     <w:p>
       <w:pPr>
@@ -71,6 +71,22 @@
         </w:rPr>
         <w:t>Date of Discovery Meeting:</w:t>
       </w:r>
+      <w:r>
+        <w:rPr>
+          <w:rFonts w:ascii="Calibri" w:hAnsi="Calibri" w:cs="Calibri"/>
+          <w:b/>
+          <w:bCs/>
+        </w:rPr>
+        <w:t xml:space="preserve"> </w:t>
+      </w:r>
+      <w:r>
+        <w:rPr>
+          <w:rFonts w:ascii="Calibri" w:hAnsi="Calibri" w:cs="Calibri"/>
+          <w:b/>
+          <w:bCs/>
+        </w:rPr>
+        <w:t>N/A</w:t>
+      </w:r>
     </w:p>
     <w:p>
       <w:pPr>
@@ -107,7 +123,15 @@
           <w:b/>
           <w:bCs/>
         </w:rPr>
-        <w:t>Primary Point of Contact (POC) Name and Title:</w:t>
+        <w:t>Resource Person Name</w:t>
+      </w:r>
+      <w:r>
+        <w:rPr>
+          <w:rFonts w:ascii="Calibri" w:hAnsi="Calibri" w:cs="Calibri"/>
+          <w:b/>
+          <w:bCs/>
+        </w:rPr>
+        <w:t>:</w:t>
       </w:r>
     </w:p>
     <w:p>
@@ -126,44 +150,6 @@
           <w:b/>
           <w:bCs/>
         </w:rPr>
-        <w:t>POC Contact Information (Email and Phone):</w:t>
-      </w:r>
-    </w:p>
-    <w:p>
-      <w:pPr>
-        <w:numPr>
-          <w:ilvl w:val="0"/>
-          <w:numId w:val="1"/>
-        </w:numPr>
-        <w:rPr>
-          <w:rFonts w:ascii="Calibri" w:hAnsi="Calibri" w:cs="Calibri"/>
-        </w:rPr>
-      </w:pPr>
-      <w:r>
-        <w:rPr>
-          <w:rFonts w:ascii="Calibri" w:hAnsi="Calibri" w:cs="Calibri"/>
-          <w:b/>
-          <w:bCs/>
-        </w:rPr>
-        <w:t>IT Department Supervisor or Key Contact Name and Contact Information:</w:t>
-      </w:r>
-    </w:p>
-    <w:p>
-      <w:pPr>
-        <w:numPr>
-          <w:ilvl w:val="0"/>
-          <w:numId w:val="1"/>
-        </w:numPr>
-        <w:rPr>
-          <w:rFonts w:ascii="Calibri" w:hAnsi="Calibri" w:cs="Calibri"/>
-        </w:rPr>
-      </w:pPr>
-      <w:r>
-        <w:rPr>
-          <w:rFonts w:ascii="Calibri" w:hAnsi="Calibri" w:cs="Calibri"/>
-          <w:b/>
-          <w:bCs/>
-        </w:rPr>
         <w:t>Expected Project Timeline and Key Deadlines:</w:t>
       </w:r>
     </w:p>
@@ -287,19 +273,7 @@
         <w:rPr>
           <w:rFonts w:ascii="Calibri" w:hAnsi="Calibri" w:cs="Calibri"/>
         </w:rPr>
-        <w:t xml:space="preserve">Are there additional licenses required for </w:t>
-      </w:r>
-      <w:r>
-        <w:rPr>
-          <w:rFonts w:ascii="Calibri" w:hAnsi="Calibri" w:cs="Calibri"/>
-        </w:rPr>
-        <w:t>migration</w:t>
-      </w:r>
-      <w:r>
-        <w:rPr>
-          <w:rFonts w:ascii="Calibri" w:hAnsi="Calibri" w:cs="Calibri"/>
-        </w:rPr>
-        <w:t>?</w:t>
+        <w:t>Are there additional licenses required for migration?</w:t>
       </w:r>
     </w:p>
     <w:p>
@@ -316,19 +290,7 @@
         <w:rPr>
           <w:rFonts w:ascii="Calibri" w:hAnsi="Calibri" w:cs="Calibri"/>
         </w:rPr>
-        <w:t xml:space="preserve">Will there be any upgrades or changes to </w:t>
-      </w:r>
-      <w:r>
-        <w:rPr>
-          <w:rFonts w:ascii="Calibri" w:hAnsi="Calibri" w:cs="Calibri"/>
-        </w:rPr>
-        <w:t>post-migration licenses</w:t>
-      </w:r>
-      <w:r>
-        <w:rPr>
-          <w:rFonts w:ascii="Calibri" w:hAnsi="Calibri" w:cs="Calibri"/>
-        </w:rPr>
-        <w:t>?</w:t>
+        <w:t>Will there be any upgrades or changes to post-migration licenses?</w:t>
       </w:r>
     </w:p>
     <w:p>
@@ -542,7 +504,6 @@
           <w:b/>
           <w:bCs/>
         </w:rPr>
-        <w:lastRenderedPageBreak/>
         <w:t>A</w:t>
       </w:r>
       <w:r>
@@ -585,6 +546,7 @@
         <w:rPr>
           <w:rFonts w:ascii="Calibri" w:hAnsi="Calibri" w:cs="Calibri"/>
         </w:rPr>
+        <w:lastRenderedPageBreak/>
         <w:t>Password requirements:</w:t>
       </w:r>
     </w:p>
@@ -655,19 +617,7 @@
         <w:rPr>
           <w:rFonts w:ascii="Calibri" w:hAnsi="Calibri" w:cs="Calibri"/>
         </w:rPr>
-        <w:t xml:space="preserve">Are there specific user permissions or roles that need </w:t>
-      </w:r>
-      <w:r>
-        <w:rPr>
-          <w:rFonts w:ascii="Calibri" w:hAnsi="Calibri" w:cs="Calibri"/>
-        </w:rPr>
-        <w:t>replication</w:t>
-      </w:r>
-      <w:r>
-        <w:rPr>
-          <w:rFonts w:ascii="Calibri" w:hAnsi="Calibri" w:cs="Calibri"/>
-        </w:rPr>
-        <w:t xml:space="preserve"> in the new tenant?</w:t>
+        <w:t>Are there specific user permissions or roles that need replication in the new tenant?</w:t>
       </w:r>
     </w:p>
     <w:p>
@@ -1051,7 +1001,7 @@
 </file>
 
 <file path=word/numbering.xml><?xml version="1.0" encoding="utf-8"?>
-<w:numbering xmlns:wpc="http://schemas.microsoft.com/office/word/2010/wordprocessingCanvas" xmlns:cx="http://schemas.microsoft.com/office/drawing/2014/chartex" xmlns:cx1="http://schemas.microsoft.com/office/drawing/2015/9/8/chartex" xmlns:cx2="http://schemas.microsoft.com/office/drawing/2015/10/21/chartex" xmlns:cx3="http://schemas.microsoft.com/office/drawing/2016/5/9/chartex" xmlns:cx4="http://schemas.microsoft.com/office/drawing/2016/5/10/chartex" xmlns:cx5="http://schemas.microsoft.com/office/drawing/2016/5/11/chartex" xmlns:cx6="http://schemas.microsoft.com/office/drawing/2016/5/12/chartex" xmlns:cx7="http://schemas.microsoft.com/office/drawing/2016/5/13/chartex" xmlns:cx8="http://schemas.microsoft.com/office/drawing/2016/5/14/chartex" xmlns:mc="http://schemas.openxmlformats.org/markup-compatibility/2006" xmlns:aink="http://schemas.microsoft.com/office/drawing/2016/ink" xmlns:am3d="http://schemas.microsoft.com/office/drawing/2017/model3d" xmlns:o="urn:schemas-microsoft-com:office:office" xmlns:oel="http://schemas.microsoft.com/office/2019/extlst" xmlns:r="http://schemas.openxmlformats.org/officeDocument/2006/relationships" xmlns:m="http://schemas.openxmlformats.org/officeDocument/2006/math" xmlns:v="urn:schemas-microsoft-com:vml" xmlns:wp14="http://schemas.microsoft.com/office/word/2010/wordprocessingDrawing" xmlns:wp="http://schemas.openxmlformats.org/drawingml/2006/wordprocessingDrawing" xmlns:w10="urn:schemas-microsoft-com:office:word" xmlns:w="http://schemas.openxmlformats.org/wordprocessingml/2006/main" xmlns:w14="http://schemas.microsoft.com/office/word/2010/wordml" xmlns:w15="http://schemas.microsoft.com/office/word/2012/wordml" xmlns:w16cex="http://schemas.microsoft.com/office/word/2018/wordml/cex" xmlns:w16cid="http://schemas.microsoft.com/office/word/2016/wordml/cid" xmlns:w16="http://schemas.microsoft.com/office/word/2018/wordml" xmlns:w16du="http://schemas.microsoft.com/office/word/2023/wordml/word16du" xmlns:w16sdtdh="http://schemas.microsoft.com/office/word/2020/wordml/sdtdatahash" xmlns:w16se="http://schemas.microsoft.com/office/word/2015/wordml/symex" xmlns:wpg="http://schemas.microsoft.com/office/word/2010/wordprocessingGroup" xmlns:wpi="http://schemas.microsoft.com/office/word/2010/wordprocessingInk" xmlns:wne="http://schemas.microsoft.com/office/word/2006/wordml" xmlns:wps="http://schemas.microsoft.com/office/word/2010/wordprocessingShape" mc:Ignorable="w14 w15 w16se w16cid w16 w16cex w16sdtdh w16du wp14">
+<w:numbering xmlns:wpc="http://schemas.microsoft.com/office/word/2010/wordprocessingCanvas" xmlns:cx="http://schemas.microsoft.com/office/drawing/2014/chartex" xmlns:cx1="http://schemas.microsoft.com/office/drawing/2015/9/8/chartex" xmlns:cx2="http://schemas.microsoft.com/office/drawing/2015/10/21/chartex" xmlns:cx3="http://schemas.microsoft.com/office/drawing/2016/5/9/chartex" xmlns:cx4="http://schemas.microsoft.com/office/drawing/2016/5/10/chartex" xmlns:cx5="http://schemas.microsoft.com/office/drawing/2016/5/11/chartex" xmlns:cx6="http://schemas.microsoft.com/office/drawing/2016/5/12/chartex" xmlns:cx7="http://schemas.microsoft.com/office/drawing/2016/5/13/chartex" xmlns:cx8="http://schemas.microsoft.com/office/drawing/2016/5/14/chartex" xmlns:mc="http://schemas.openxmlformats.org/markup-compatibility/2006" xmlns:aink="http://schemas.microsoft.com/office/drawing/2016/ink" xmlns:am3d="http://schemas.microsoft.com/office/drawing/2017/model3d" xmlns:o="urn:schemas-microsoft-com:office:office" xmlns:oel="http://schemas.microsoft.com/office/2019/extlst" xmlns:r="http://schemas.openxmlformats.org/officeDocument/2006/relationships" xmlns:m="http://schemas.openxmlformats.org/officeDocument/2006/math" xmlns:v="urn:schemas-microsoft-com:vml" xmlns:wp14="http://schemas.microsoft.com/office/word/2010/wordprocessingDrawing" xmlns:wp="http://schemas.openxmlformats.org/drawingml/2006/wordprocessingDrawing" xmlns:w10="urn:schemas-microsoft-com:office:word" xmlns:w="http://schemas.openxmlformats.org/wordprocessingml/2006/main" xmlns:w14="http://schemas.microsoft.com/office/word/2010/wordml" xmlns:w15="http://schemas.microsoft.com/office/word/2012/wordml" xmlns:w16cex="http://schemas.microsoft.com/office/word/2018/wordml/cex" xmlns:w16cid="http://schemas.microsoft.com/office/word/2016/wordml/cid" xmlns:w16="http://schemas.microsoft.com/office/word/2018/wordml" xmlns:w16du="http://schemas.microsoft.com/office/word/2023/wordml/word16du" xmlns:w16sdtdh="http://schemas.microsoft.com/office/word/2020/wordml/sdtdatahash" xmlns:w16sdtfl="http://schemas.microsoft.com/office/word/2024/wordml/sdtformatlock" xmlns:w16se="http://schemas.microsoft.com/office/word/2015/wordml/symex" xmlns:wpg="http://schemas.microsoft.com/office/word/2010/wordprocessingGroup" xmlns:wpi="http://schemas.microsoft.com/office/word/2010/wordprocessingInk" xmlns:wne="http://schemas.microsoft.com/office/word/2006/wordml" xmlns:wps="http://schemas.microsoft.com/office/word/2010/wordprocessingShape" mc:Ignorable="w14 w15 w16se w16cid w16 w16cex w16sdtdh w16sdtfl w16du wp14">
   <w:abstractNum w:abstractNumId="0" w15:restartNumberingAfterBreak="0">
     <w:nsid w:val="0D7569F8"/>
     <w:multiLevelType w:val="multilevel"/>
@@ -1892,7 +1842,7 @@
 </file>
 
 <file path=word/styles.xml><?xml version="1.0" encoding="utf-8"?>
-<w:styles xmlns:mc="http://schemas.openxmlformats.org/markup-compatibility/2006" xmlns:r="http://schemas.openxmlformats.org/officeDocument/2006/relationships" xmlns:w="http://schemas.openxmlformats.org/wordprocessingml/2006/main" xmlns:w14="http://schemas.microsoft.com/office/word/2010/wordml" xmlns:w15="http://schemas.microsoft.com/office/word/2012/wordml" xmlns:w16cex="http://schemas.microsoft.com/office/word/2018/wordml/cex" xmlns:w16cid="http://schemas.microsoft.com/office/word/2016/wordml/cid" xmlns:w16="http://schemas.microsoft.com/office/word/2018/wordml" xmlns:w16du="http://schemas.microsoft.com/office/word/2023/wordml/word16du" xmlns:w16sdtdh="http://schemas.microsoft.com/office/word/2020/wordml/sdtdatahash" xmlns:w16se="http://schemas.microsoft.com/office/word/2015/wordml/symex" mc:Ignorable="w14 w15 w16se w16cid w16 w16cex w16sdtdh w16du">
+<w:styles xmlns:mc="http://schemas.openxmlformats.org/markup-compatibility/2006" xmlns:r="http://schemas.openxmlformats.org/officeDocument/2006/relationships" xmlns:w="http://schemas.openxmlformats.org/wordprocessingml/2006/main" xmlns:w14="http://schemas.microsoft.com/office/word/2010/wordml" xmlns:w15="http://schemas.microsoft.com/office/word/2012/wordml" xmlns:w16cex="http://schemas.microsoft.com/office/word/2018/wordml/cex" xmlns:w16cid="http://schemas.microsoft.com/office/word/2016/wordml/cid" xmlns:w16="http://schemas.microsoft.com/office/word/2018/wordml" xmlns:w16du="http://schemas.microsoft.com/office/word/2023/wordml/word16du" xmlns:w16sdtdh="http://schemas.microsoft.com/office/word/2020/wordml/sdtdatahash" xmlns:w16sdtfl="http://schemas.microsoft.com/office/word/2024/wordml/sdtformatlock" xmlns:w16se="http://schemas.microsoft.com/office/word/2015/wordml/symex" mc:Ignorable="w14 w15 w16se w16cid w16 w16cex w16sdtdh w16sdtfl w16du">
   <w:docDefaults>
     <w:rPrDefault>
       <w:rPr>
@@ -2494,6 +2444,7 @@
   <w:style w:type="character" w:default="1" w:styleId="DefaultParagraphFont">
     <w:name w:val="Default Paragraph Font"/>
     <w:uiPriority w:val="1"/>
+    <w:semiHidden/>
     <w:unhideWhenUsed/>
   </w:style>
   <w:style w:type="table" w:default="1" w:styleId="TableNormal">
@@ -3106,6 +3057,26 @@
 </file>
 
 <file path=customXml/item1.xml><?xml version="1.0" encoding="utf-8"?>
+<p:properties xmlns:p="http://schemas.microsoft.com/office/2006/metadata/properties" xmlns:xsi="http://www.w3.org/2001/XMLSchema-instance" xmlns:pc="http://schemas.microsoft.com/office/infopath/2007/PartnerControls">
+  <documentManagement>
+    <lcf76f155ced4ddcb4097134ff3c332f xmlns="ab021141-f644-459a-a154-005270a80161">
+      <Terms xmlns="http://schemas.microsoft.com/office/infopath/2007/PartnerControls"/>
+    </lcf76f155ced4ddcb4097134ff3c332f>
+    <TaxCatchAll xmlns="71e8357a-e36d-4581-945d-62ca331a1321" xsi:nil="true"/>
+  </documentManagement>
+</p:properties>
+</file>
+
+<file path=customXml/item2.xml><?xml version="1.0" encoding="utf-8"?>
+<?mso-contentType ?>
+<FormTemplates xmlns="http://schemas.microsoft.com/sharepoint/v3/contenttype/forms">
+  <Display>DocumentLibraryForm</Display>
+  <Edit>DocumentLibraryForm</Edit>
+  <New>DocumentLibraryForm</New>
+</FormTemplates>
+</file>
+
+<file path=customXml/item3.xml><?xml version="1.0" encoding="utf-8"?>
 <ct:contentTypeSchema xmlns:ct="http://schemas.microsoft.com/office/2006/metadata/contentType" xmlns:ma="http://schemas.microsoft.com/office/2006/metadata/properties/metaAttributes" ct:_="" ma:_="" ma:contentTypeName="Document" ma:contentTypeID="0x010100234C71A0D07BF2478619420DEE8E169E" ma:contentTypeVersion="14" ma:contentTypeDescription="Create a new document." ma:contentTypeScope="" ma:versionID="99bb204b3d07a6ecd74fb57cbeaa66e8">
   <xsd:schema xmlns:xsd="http://www.w3.org/2001/XMLSchema" xmlns:xs="http://www.w3.org/2001/XMLSchema" xmlns:p="http://schemas.microsoft.com/office/2006/metadata/properties" xmlns:ns2="ab021141-f644-459a-a154-005270a80161" xmlns:ns3="71e8357a-e36d-4581-945d-62ca331a1321" targetNamespace="http://schemas.microsoft.com/office/2006/metadata/properties" ma:root="true" ma:fieldsID="d58c8454a3da09c8f35be92b754e7ad9" ns2:_="" ns3:_="">
     <xsd:import namespace="ab021141-f644-459a-a154-005270a80161"/>
@@ -3334,34 +3305,40 @@
 </ct:contentTypeSchema>
 </file>
 
-<file path=customXml/item2.xml><?xml version="1.0" encoding="utf-8"?>
-<?mso-contentType ?>
-<FormTemplates xmlns="http://schemas.microsoft.com/sharepoint/v3/contenttype/forms">
-  <Display>DocumentLibraryForm</Display>
-  <Edit>DocumentLibraryForm</Edit>
-  <New>DocumentLibraryForm</New>
-</FormTemplates>
-</file>
-
-<file path=customXml/item3.xml><?xml version="1.0" encoding="utf-8"?>
-<p:properties xmlns:p="http://schemas.microsoft.com/office/2006/metadata/properties" xmlns:xsi="http://www.w3.org/2001/XMLSchema-instance" xmlns:pc="http://schemas.microsoft.com/office/infopath/2007/PartnerControls">
-  <documentManagement>
-    <lcf76f155ced4ddcb4097134ff3c332f xmlns="ab021141-f644-459a-a154-005270a80161">
-      <Terms xmlns="http://schemas.microsoft.com/office/infopath/2007/PartnerControls"/>
-    </lcf76f155ced4ddcb4097134ff3c332f>
-    <TaxCatchAll xmlns="71e8357a-e36d-4581-945d-62ca331a1321" xsi:nil="true"/>
-  </documentManagement>
-</p:properties>
-</file>
-
 <file path=customXml/itemProps1.xml><?xml version="1.0" encoding="utf-8"?>
-<ds:datastoreItem xmlns:ds="http://schemas.openxmlformats.org/officeDocument/2006/customXml" ds:itemID="{0D686BC7-0A3B-4305-8F5E-406AC1F4973D}"/>
+<ds:datastoreItem xmlns:ds="http://schemas.openxmlformats.org/officeDocument/2006/customXml" ds:itemID="{3E90C1C1-1541-4809-8F63-6D2E19C92E48}">
+  <ds:schemaRefs>
+    <ds:schemaRef ds:uri="http://schemas.microsoft.com/office/2006/metadata/properties"/>
+    <ds:schemaRef ds:uri="http://schemas.microsoft.com/office/infopath/2007/PartnerControls"/>
+    <ds:schemaRef ds:uri="ab021141-f644-459a-a154-005270a80161"/>
+    <ds:schemaRef ds:uri="71e8357a-e36d-4581-945d-62ca331a1321"/>
+  </ds:schemaRefs>
+</ds:datastoreItem>
 </file>
 
 <file path=customXml/itemProps2.xml><?xml version="1.0" encoding="utf-8"?>
-<ds:datastoreItem xmlns:ds="http://schemas.openxmlformats.org/officeDocument/2006/customXml" ds:itemID="{10D19F0C-8710-4482-82F5-2A4933E4B0C6}"/>
+<ds:datastoreItem xmlns:ds="http://schemas.openxmlformats.org/officeDocument/2006/customXml" ds:itemID="{10D19F0C-8710-4482-82F5-2A4933E4B0C6}">
+  <ds:schemaRefs>
+    <ds:schemaRef ds:uri="http://schemas.microsoft.com/sharepoint/v3/contenttype/forms"/>
+  </ds:schemaRefs>
+</ds:datastoreItem>
 </file>
 
 <file path=customXml/itemProps3.xml><?xml version="1.0" encoding="utf-8"?>
-<ds:datastoreItem xmlns:ds="http://schemas.openxmlformats.org/officeDocument/2006/customXml" ds:itemID="{3E90C1C1-1541-4809-8F63-6D2E19C92E48}"/>
+<ds:datastoreItem xmlns:ds="http://schemas.openxmlformats.org/officeDocument/2006/customXml" ds:itemID="{0D686BC7-0A3B-4305-8F5E-406AC1F4973D}">
+  <ds:schemaRefs>
+    <ds:schemaRef ds:uri="http://schemas.microsoft.com/office/2006/metadata/contentType"/>
+    <ds:schemaRef ds:uri="http://schemas.microsoft.com/office/2006/metadata/properties/metaAttributes"/>
+    <ds:schemaRef ds:uri="http://www.w3.org/2001/XMLSchema"/>
+    <ds:schemaRef ds:uri="http://schemas.microsoft.com/office/2006/metadata/properties"/>
+    <ds:schemaRef ds:uri="ab021141-f644-459a-a154-005270a80161"/>
+    <ds:schemaRef ds:uri="71e8357a-e36d-4581-945d-62ca331a1321"/>
+    <ds:schemaRef ds:uri="http://schemas.microsoft.com/office/2006/documentManagement/types"/>
+    <ds:schemaRef ds:uri="http://schemas.microsoft.com/office/infopath/2007/PartnerControls"/>
+    <ds:schemaRef ds:uri="http://schemas.openxmlformats.org/package/2006/metadata/core-properties"/>
+    <ds:schemaRef ds:uri="http://purl.org/dc/elements/1.1/"/>
+    <ds:schemaRef ds:uri="http://purl.org/dc/terms/"/>
+    <ds:schemaRef ds:uri="http://schemas.microsoft.com/internal/obd"/>
+  </ds:schemaRefs>
+</ds:datastoreItem>
 </file>
</xml_diff>